<commit_message>
fix : replace list of node in Hashmap
</commit_message>
<xml_diff>
--- a/CAHIER DES CHARGES.docx
+++ b/CAHIER DES CHARGES.docx
@@ -1,98 +1,12 @@
 
 <file path=word/document.xml><?xml version="1.0" encoding="utf-8"?>
-<w:document xmlns:wpc="http://schemas.microsoft.com/office/word/2010/wordprocessingCanvas" xmlns:cx="http://schemas.microsoft.com/office/drawing/2014/chartex" xmlns:cx1="http://schemas.microsoft.com/office/drawing/2015/9/8/chartex" xmlns:cx2="http://schemas.microsoft.com/office/drawing/2015/10/21/chartex" xmlns:cx3="http://schemas.microsoft.com/office/drawing/2016/5/9/chartex" xmlns:cx4="http://schemas.microsoft.com/office/drawing/2016/5/10/chartex" xmlns:cx5="http://schemas.microsoft.com/office/drawing/2016/5/11/chartex" xmlns:cx6="http://schemas.microsoft.com/office/drawing/2016/5/12/chartex" xmlns:cx7="http://schemas.microsoft.com/office/drawing/2016/5/13/chartex" xmlns:cx8="http://schemas.microsoft.com/office/drawing/2016/5/14/chartex" xmlns:mc="http://schemas.openxmlformats.org/markup-compatibility/2006" xmlns:aink="http://schemas.microsoft.com/office/drawing/2016/ink" xmlns:am3d="http://schemas.microsoft.com/office/drawing/2017/model3d" xmlns:o="urn:schemas-microsoft-com:office:office" xmlns:r="http://schemas.openxmlformats.org/officeDocument/2006/relationships" xmlns:m="http://schemas.openxmlformats.org/officeDocument/2006/math" xmlns:v="urn:schemas-microsoft-com:vml" xmlns:wp14="http://schemas.microsoft.com/office/word/2010/wordprocessingDrawing" xmlns:wp="http://schemas.openxmlformats.org/drawingml/2006/wordprocessingDrawing" xmlns:w10="urn:schemas-microsoft-com:office:word" xmlns:w="http://schemas.openxmlformats.org/wordprocessingml/2006/main" xmlns:w14="http://schemas.microsoft.com/office/word/2010/wordml" xmlns:w15="http://schemas.microsoft.com/office/word/2012/wordml" xmlns:w16cex="http://schemas.microsoft.com/office/word/2018/wordml/cex" xmlns:w16cid="http://schemas.microsoft.com/office/word/2016/wordml/cid" xmlns:w16="http://schemas.microsoft.com/office/word/2018/wordml" xmlns:w16sdtdh="http://schemas.microsoft.com/office/word/2020/wordml/sdtdatahash" xmlns:w16se="http://schemas.microsoft.com/office/word/2015/wordml/symex" xmlns:wpg="http://schemas.microsoft.com/office/word/2010/wordprocessingGroup" xmlns:wpi="http://schemas.microsoft.com/office/word/2010/wordprocessingInk" xmlns:wne="http://schemas.microsoft.com/office/word/2006/wordml" xmlns:wps="http://schemas.microsoft.com/office/word/2010/wordprocessingShape" mc:Ignorable="w14 w15 w16se w16cid w16 w16cex w16sdtdh wp14">
+<w:document xmlns:wpc="http://schemas.microsoft.com/office/word/2010/wordprocessingCanvas" xmlns:cx="http://schemas.microsoft.com/office/drawing/2014/chartex" xmlns:cx1="http://schemas.microsoft.com/office/drawing/2015/9/8/chartex" xmlns:cx2="http://schemas.microsoft.com/office/drawing/2015/10/21/chartex" xmlns:cx3="http://schemas.microsoft.com/office/drawing/2016/5/9/chartex" xmlns:cx4="http://schemas.microsoft.com/office/drawing/2016/5/10/chartex" xmlns:cx5="http://schemas.microsoft.com/office/drawing/2016/5/11/chartex" xmlns:cx6="http://schemas.microsoft.com/office/drawing/2016/5/12/chartex" xmlns:cx7="http://schemas.microsoft.com/office/drawing/2016/5/13/chartex" xmlns:cx8="http://schemas.microsoft.com/office/drawing/2016/5/14/chartex" xmlns:mc="http://schemas.openxmlformats.org/markup-compatibility/2006" xmlns:aink="http://schemas.microsoft.com/office/drawing/2016/ink" xmlns:am3d="http://schemas.microsoft.com/office/drawing/2017/model3d" xmlns:o="urn:schemas-microsoft-com:office:office" xmlns:oel="http://schemas.microsoft.com/office/2019/extlst" xmlns:r="http://schemas.openxmlformats.org/officeDocument/2006/relationships" xmlns:m="http://schemas.openxmlformats.org/officeDocument/2006/math" xmlns:v="urn:schemas-microsoft-com:vml" xmlns:wp14="http://schemas.microsoft.com/office/word/2010/wordprocessingDrawing" xmlns:wp="http://schemas.openxmlformats.org/drawingml/2006/wordprocessingDrawing" xmlns:w10="urn:schemas-microsoft-com:office:word" xmlns:w="http://schemas.openxmlformats.org/wordprocessingml/2006/main" xmlns:w14="http://schemas.microsoft.com/office/word/2010/wordml" xmlns:w15="http://schemas.microsoft.com/office/word/2012/wordml" xmlns:w16cex="http://schemas.microsoft.com/office/word/2018/wordml/cex" xmlns:w16cid="http://schemas.microsoft.com/office/word/2016/wordml/cid" xmlns:w16="http://schemas.microsoft.com/office/word/2018/wordml" xmlns:w16sdtdh="http://schemas.microsoft.com/office/word/2020/wordml/sdtdatahash" xmlns:w16se="http://schemas.microsoft.com/office/word/2015/wordml/symex" xmlns:wpg="http://schemas.microsoft.com/office/word/2010/wordprocessingGroup" xmlns:wpi="http://schemas.microsoft.com/office/word/2010/wordprocessingInk" xmlns:wne="http://schemas.microsoft.com/office/word/2006/wordml" xmlns:wps="http://schemas.microsoft.com/office/word/2010/wordprocessingShape" mc:Ignorable="w14 w15 w16se w16cid w16 w16cex w16sdtdh wp14">
   <w:body>
     <w:p>
       <w:pPr>
         <w:pStyle w:val="tile"/>
       </w:pPr>
-    </w:p>
-    <w:p>
-      <w:pPr>
-        <w:pStyle w:val="tile"/>
-      </w:pPr>
-    </w:p>
-    <w:p>
-      <w:pPr>
-        <w:pStyle w:val="tile"/>
-      </w:pPr>
-    </w:p>
-    <w:p>
-      <w:pPr>
-        <w:pStyle w:val="tile"/>
-      </w:pPr>
-    </w:p>
-    <w:p>
-      <w:pPr>
-        <w:pStyle w:val="tile"/>
-      </w:pPr>
-    </w:p>
-    <w:p>
-      <w:pPr>
-        <w:pStyle w:val="tile"/>
-      </w:pPr>
-    </w:p>
-    <w:p>
-      <w:pPr>
-        <w:pStyle w:val="tile"/>
-      </w:pPr>
-    </w:p>
-    <w:p>
-      <w:pPr>
-        <w:pStyle w:val="tile"/>
-      </w:pPr>
-    </w:p>
-    <w:p>
-      <w:pPr>
-        <w:pStyle w:val="tile"/>
-      </w:pPr>
-    </w:p>
-    <w:p>
-      <w:pPr>
-        <w:pStyle w:val="tile"/>
-      </w:pPr>
-    </w:p>
-    <w:p>
-      <w:pPr>
-        <w:pStyle w:val="tile"/>
-      </w:pPr>
-    </w:p>
-    <w:p>
-      <w:pPr>
-        <w:pStyle w:val="tile"/>
-      </w:pPr>
-    </w:p>
-    <w:p>
-      <w:pPr>
-        <w:pStyle w:val="tile"/>
-      </w:pPr>
-    </w:p>
-    <w:p>
-      <w:pPr>
-        <w:pStyle w:val="tile"/>
-      </w:pPr>
-    </w:p>
-    <w:p>
-      <w:pPr>
-        <w:pStyle w:val="tile"/>
-      </w:pPr>
-    </w:p>
-    <w:p>
-      <w:pPr>
-        <w:pStyle w:val="tile"/>
-      </w:pPr>
-    </w:p>
-    <w:p>
-      <w:pPr>
-        <w:pStyle w:val="tile"/>
-      </w:pPr>
-    </w:p>
-    <w:p>
-      <w:pPr>
-        <w:pStyle w:val="tile"/>
-      </w:pPr>
-      <w:r>
-        <w:lastRenderedPageBreak/>
+      <w:r>
         <w:t>CAHIER DES CHARGES</w:t>
       </w:r>
     </w:p>
@@ -664,7 +578,18 @@
       </w:r>
       <w:r>
         <w:tab/>
-        <w:t>30 mars 2022</w:t>
+        <w:t xml:space="preserve">30 </w:t>
+      </w:r>
+      <w:proofErr w:type="gramStart"/>
+      <w:r>
+        <w:t>M</w:t>
+      </w:r>
+      <w:r>
+        <w:t>ars</w:t>
+      </w:r>
+      <w:proofErr w:type="gramEnd"/>
+      <w:r>
+        <w:t xml:space="preserve"> 2022</w:t>
       </w:r>
     </w:p>
     <w:p>
@@ -692,13 +617,21 @@
       </w:r>
       <w:r>
         <w:tab/>
-        <w:t xml:space="preserve">xx </w:t>
-      </w:r>
-      <w:proofErr w:type="spellStart"/>
-      <w:r>
-        <w:t>xxxx</w:t>
-      </w:r>
-      <w:proofErr w:type="spellEnd"/>
+      </w:r>
+      <w:r>
+        <w:t>10</w:t>
+      </w:r>
+      <w:r>
+        <w:t xml:space="preserve"> </w:t>
+      </w:r>
+      <w:proofErr w:type="gramStart"/>
+      <w:r>
+        <w:t>M</w:t>
+      </w:r>
+      <w:r>
+        <w:t>ai</w:t>
+      </w:r>
+      <w:proofErr w:type="gramEnd"/>
       <w:r>
         <w:t xml:space="preserve"> 2022</w:t>
       </w:r>
@@ -722,13 +655,18 @@
       </w:r>
       <w:r>
         <w:tab/>
-        <w:t xml:space="preserve">xx </w:t>
-      </w:r>
-      <w:proofErr w:type="spellStart"/>
-      <w:r>
-        <w:t>xxxx</w:t>
-      </w:r>
-      <w:proofErr w:type="spellEnd"/>
+      </w:r>
+      <w:r>
+        <w:t>27</w:t>
+      </w:r>
+      <w:r>
+        <w:t xml:space="preserve"> </w:t>
+      </w:r>
+      <w:proofErr w:type="gramStart"/>
+      <w:r>
+        <w:t>Mai</w:t>
+      </w:r>
+      <w:proofErr w:type="gramEnd"/>
       <w:r>
         <w:t xml:space="preserve"> 2022</w:t>
       </w:r>
@@ -755,7 +693,12 @@
       </w:r>
       <w:r>
         <w:tab/>
-        <w:t xml:space="preserve">xx </w:t>
+      </w:r>
+      <w:r>
+        <w:t>10</w:t>
+      </w:r>
+      <w:r>
+        <w:t xml:space="preserve"> </w:t>
       </w:r>
       <w:proofErr w:type="gramStart"/>
       <w:r>
@@ -841,6 +784,8 @@
         <w:t xml:space="preserve"> développeurs le réutilisant dans le futur.</w:t>
       </w:r>
     </w:p>
+    <w:p/>
+    <w:p/>
     <w:p>
       <w:pPr>
         <w:pStyle w:val="tile2"/>
@@ -968,8 +913,6 @@
     <w:p/>
     <w:p/>
     <w:p/>
-    <w:p/>
-    <w:p/>
     <w:p>
       <w:pPr>
         <w:pStyle w:val="tile2"/>
@@ -983,7 +926,6 @@
         <w:t>Fonctionnalités</w:t>
       </w:r>
     </w:p>
-    <w:p/>
     <w:tbl>
       <w:tblPr>
         <w:tblStyle w:val="Tableausimple1"/>
@@ -2088,6 +2030,7 @@
           </w:tcPr>
           <w:p>
             <w:r>
+              <w:lastRenderedPageBreak/>
               <w:t>Analyse des voisins</w:t>
             </w:r>
           </w:p>
@@ -2992,7 +2935,7 @@
 </file>
 
 <file path=word/endnotes.xml><?xml version="1.0" encoding="utf-8"?>
-<w:endnotes xmlns:wpc="http://schemas.microsoft.com/office/word/2010/wordprocessingCanvas" xmlns:cx="http://schemas.microsoft.com/office/drawing/2014/chartex" xmlns:cx1="http://schemas.microsoft.com/office/drawing/2015/9/8/chartex" xmlns:cx2="http://schemas.microsoft.com/office/drawing/2015/10/21/chartex" xmlns:cx3="http://schemas.microsoft.com/office/drawing/2016/5/9/chartex" xmlns:cx4="http://schemas.microsoft.com/office/drawing/2016/5/10/chartex" xmlns:cx5="http://schemas.microsoft.com/office/drawing/2016/5/11/chartex" xmlns:cx6="http://schemas.microsoft.com/office/drawing/2016/5/12/chartex" xmlns:cx7="http://schemas.microsoft.com/office/drawing/2016/5/13/chartex" xmlns:cx8="http://schemas.microsoft.com/office/drawing/2016/5/14/chartex" xmlns:mc="http://schemas.openxmlformats.org/markup-compatibility/2006" xmlns:aink="http://schemas.microsoft.com/office/drawing/2016/ink" xmlns:am3d="http://schemas.microsoft.com/office/drawing/2017/model3d" xmlns:o="urn:schemas-microsoft-com:office:office" xmlns:r="http://schemas.openxmlformats.org/officeDocument/2006/relationships" xmlns:m="http://schemas.openxmlformats.org/officeDocument/2006/math" xmlns:v="urn:schemas-microsoft-com:vml" xmlns:wp14="http://schemas.microsoft.com/office/word/2010/wordprocessingDrawing" xmlns:wp="http://schemas.openxmlformats.org/drawingml/2006/wordprocessingDrawing" xmlns:w10="urn:schemas-microsoft-com:office:word" xmlns:w="http://schemas.openxmlformats.org/wordprocessingml/2006/main" xmlns:w14="http://schemas.microsoft.com/office/word/2010/wordml" xmlns:w15="http://schemas.microsoft.com/office/word/2012/wordml" xmlns:w16cex="http://schemas.microsoft.com/office/word/2018/wordml/cex" xmlns:w16cid="http://schemas.microsoft.com/office/word/2016/wordml/cid" xmlns:w16="http://schemas.microsoft.com/office/word/2018/wordml" xmlns:w16sdtdh="http://schemas.microsoft.com/office/word/2020/wordml/sdtdatahash" xmlns:w16se="http://schemas.microsoft.com/office/word/2015/wordml/symex" xmlns:wpg="http://schemas.microsoft.com/office/word/2010/wordprocessingGroup" xmlns:wpi="http://schemas.microsoft.com/office/word/2010/wordprocessingInk" xmlns:wne="http://schemas.microsoft.com/office/word/2006/wordml" xmlns:wps="http://schemas.microsoft.com/office/word/2010/wordprocessingShape" mc:Ignorable="w14 w15 w16se w16cid w16 w16cex w16sdtdh wp14">
+<w:endnotes xmlns:wpc="http://schemas.microsoft.com/office/word/2010/wordprocessingCanvas" xmlns:cx="http://schemas.microsoft.com/office/drawing/2014/chartex" xmlns:cx1="http://schemas.microsoft.com/office/drawing/2015/9/8/chartex" xmlns:cx2="http://schemas.microsoft.com/office/drawing/2015/10/21/chartex" xmlns:cx3="http://schemas.microsoft.com/office/drawing/2016/5/9/chartex" xmlns:cx4="http://schemas.microsoft.com/office/drawing/2016/5/10/chartex" xmlns:cx5="http://schemas.microsoft.com/office/drawing/2016/5/11/chartex" xmlns:cx6="http://schemas.microsoft.com/office/drawing/2016/5/12/chartex" xmlns:cx7="http://schemas.microsoft.com/office/drawing/2016/5/13/chartex" xmlns:cx8="http://schemas.microsoft.com/office/drawing/2016/5/14/chartex" xmlns:mc="http://schemas.openxmlformats.org/markup-compatibility/2006" xmlns:aink="http://schemas.microsoft.com/office/drawing/2016/ink" xmlns:am3d="http://schemas.microsoft.com/office/drawing/2017/model3d" xmlns:o="urn:schemas-microsoft-com:office:office" xmlns:oel="http://schemas.microsoft.com/office/2019/extlst" xmlns:r="http://schemas.openxmlformats.org/officeDocument/2006/relationships" xmlns:m="http://schemas.openxmlformats.org/officeDocument/2006/math" xmlns:v="urn:schemas-microsoft-com:vml" xmlns:wp14="http://schemas.microsoft.com/office/word/2010/wordprocessingDrawing" xmlns:wp="http://schemas.openxmlformats.org/drawingml/2006/wordprocessingDrawing" xmlns:w10="urn:schemas-microsoft-com:office:word" xmlns:w="http://schemas.openxmlformats.org/wordprocessingml/2006/main" xmlns:w14="http://schemas.microsoft.com/office/word/2010/wordml" xmlns:w15="http://schemas.microsoft.com/office/word/2012/wordml" xmlns:w16cex="http://schemas.microsoft.com/office/word/2018/wordml/cex" xmlns:w16cid="http://schemas.microsoft.com/office/word/2016/wordml/cid" xmlns:w16="http://schemas.microsoft.com/office/word/2018/wordml" xmlns:w16sdtdh="http://schemas.microsoft.com/office/word/2020/wordml/sdtdatahash" xmlns:w16se="http://schemas.microsoft.com/office/word/2015/wordml/symex" xmlns:wpg="http://schemas.microsoft.com/office/word/2010/wordprocessingGroup" xmlns:wpi="http://schemas.microsoft.com/office/word/2010/wordprocessingInk" xmlns:wne="http://schemas.microsoft.com/office/word/2006/wordml" xmlns:wps="http://schemas.microsoft.com/office/word/2010/wordprocessingShape" mc:Ignorable="w14 w15 w16se w16cid w16 w16cex w16sdtdh wp14">
   <w:endnote w:type="separator" w:id="-1">
     <w:p>
       <w:pPr>
@@ -3017,7 +2960,7 @@
 </file>
 
 <file path=word/footer1.xml><?xml version="1.0" encoding="utf-8"?>
-<w:ftr xmlns:wpc="http://schemas.microsoft.com/office/word/2010/wordprocessingCanvas" xmlns:cx="http://schemas.microsoft.com/office/drawing/2014/chartex" xmlns:cx1="http://schemas.microsoft.com/office/drawing/2015/9/8/chartex" xmlns:cx2="http://schemas.microsoft.com/office/drawing/2015/10/21/chartex" xmlns:cx3="http://schemas.microsoft.com/office/drawing/2016/5/9/chartex" xmlns:cx4="http://schemas.microsoft.com/office/drawing/2016/5/10/chartex" xmlns:cx5="http://schemas.microsoft.com/office/drawing/2016/5/11/chartex" xmlns:cx6="http://schemas.microsoft.com/office/drawing/2016/5/12/chartex" xmlns:cx7="http://schemas.microsoft.com/office/drawing/2016/5/13/chartex" xmlns:cx8="http://schemas.microsoft.com/office/drawing/2016/5/14/chartex" xmlns:mc="http://schemas.openxmlformats.org/markup-compatibility/2006" xmlns:aink="http://schemas.microsoft.com/office/drawing/2016/ink" xmlns:am3d="http://schemas.microsoft.com/office/drawing/2017/model3d" xmlns:o="urn:schemas-microsoft-com:office:office" xmlns:r="http://schemas.openxmlformats.org/officeDocument/2006/relationships" xmlns:m="http://schemas.openxmlformats.org/officeDocument/2006/math" xmlns:v="urn:schemas-microsoft-com:vml" xmlns:wp14="http://schemas.microsoft.com/office/word/2010/wordprocessingDrawing" xmlns:wp="http://schemas.openxmlformats.org/drawingml/2006/wordprocessingDrawing" xmlns:w10="urn:schemas-microsoft-com:office:word" xmlns:w="http://schemas.openxmlformats.org/wordprocessingml/2006/main" xmlns:w14="http://schemas.microsoft.com/office/word/2010/wordml" xmlns:w15="http://schemas.microsoft.com/office/word/2012/wordml" xmlns:w16cex="http://schemas.microsoft.com/office/word/2018/wordml/cex" xmlns:w16cid="http://schemas.microsoft.com/office/word/2016/wordml/cid" xmlns:w16="http://schemas.microsoft.com/office/word/2018/wordml" xmlns:w16sdtdh="http://schemas.microsoft.com/office/word/2020/wordml/sdtdatahash" xmlns:w16se="http://schemas.microsoft.com/office/word/2015/wordml/symex" xmlns:wpg="http://schemas.microsoft.com/office/word/2010/wordprocessingGroup" xmlns:wpi="http://schemas.microsoft.com/office/word/2010/wordprocessingInk" xmlns:wne="http://schemas.microsoft.com/office/word/2006/wordml" xmlns:wps="http://schemas.microsoft.com/office/word/2010/wordprocessingShape" mc:Ignorable="w14 w15 w16se w16cid w16 w16cex w16sdtdh wp14">
+<w:ftr xmlns:wpc="http://schemas.microsoft.com/office/word/2010/wordprocessingCanvas" xmlns:cx="http://schemas.microsoft.com/office/drawing/2014/chartex" xmlns:cx1="http://schemas.microsoft.com/office/drawing/2015/9/8/chartex" xmlns:cx2="http://schemas.microsoft.com/office/drawing/2015/10/21/chartex" xmlns:cx3="http://schemas.microsoft.com/office/drawing/2016/5/9/chartex" xmlns:cx4="http://schemas.microsoft.com/office/drawing/2016/5/10/chartex" xmlns:cx5="http://schemas.microsoft.com/office/drawing/2016/5/11/chartex" xmlns:cx6="http://schemas.microsoft.com/office/drawing/2016/5/12/chartex" xmlns:cx7="http://schemas.microsoft.com/office/drawing/2016/5/13/chartex" xmlns:cx8="http://schemas.microsoft.com/office/drawing/2016/5/14/chartex" xmlns:mc="http://schemas.openxmlformats.org/markup-compatibility/2006" xmlns:aink="http://schemas.microsoft.com/office/drawing/2016/ink" xmlns:am3d="http://schemas.microsoft.com/office/drawing/2017/model3d" xmlns:o="urn:schemas-microsoft-com:office:office" xmlns:oel="http://schemas.microsoft.com/office/2019/extlst" xmlns:r="http://schemas.openxmlformats.org/officeDocument/2006/relationships" xmlns:m="http://schemas.openxmlformats.org/officeDocument/2006/math" xmlns:v="urn:schemas-microsoft-com:vml" xmlns:wp14="http://schemas.microsoft.com/office/word/2010/wordprocessingDrawing" xmlns:wp="http://schemas.openxmlformats.org/drawingml/2006/wordprocessingDrawing" xmlns:w10="urn:schemas-microsoft-com:office:word" xmlns:w="http://schemas.openxmlformats.org/wordprocessingml/2006/main" xmlns:w14="http://schemas.microsoft.com/office/word/2010/wordml" xmlns:w15="http://schemas.microsoft.com/office/word/2012/wordml" xmlns:w16cex="http://schemas.microsoft.com/office/word/2018/wordml/cex" xmlns:w16cid="http://schemas.microsoft.com/office/word/2016/wordml/cid" xmlns:w16="http://schemas.microsoft.com/office/word/2018/wordml" xmlns:w16sdtdh="http://schemas.microsoft.com/office/word/2020/wordml/sdtdatahash" xmlns:w16se="http://schemas.microsoft.com/office/word/2015/wordml/symex" xmlns:wpg="http://schemas.microsoft.com/office/word/2010/wordprocessingGroup" xmlns:wpi="http://schemas.microsoft.com/office/word/2010/wordprocessingInk" xmlns:wne="http://schemas.microsoft.com/office/word/2006/wordml" xmlns:wps="http://schemas.microsoft.com/office/word/2010/wordprocessingShape" mc:Ignorable="w14 w15 w16se w16cid w16 w16cex w16sdtdh wp14">
   <w:sdt>
     <w:sdtPr>
       <w:id w:val="181874227"/>
@@ -3060,7 +3003,7 @@
 </file>
 
 <file path=word/footnotes.xml><?xml version="1.0" encoding="utf-8"?>
-<w:footnotes xmlns:wpc="http://schemas.microsoft.com/office/word/2010/wordprocessingCanvas" xmlns:cx="http://schemas.microsoft.com/office/drawing/2014/chartex" xmlns:cx1="http://schemas.microsoft.com/office/drawing/2015/9/8/chartex" xmlns:cx2="http://schemas.microsoft.com/office/drawing/2015/10/21/chartex" xmlns:cx3="http://schemas.microsoft.com/office/drawing/2016/5/9/chartex" xmlns:cx4="http://schemas.microsoft.com/office/drawing/2016/5/10/chartex" xmlns:cx5="http://schemas.microsoft.com/office/drawing/2016/5/11/chartex" xmlns:cx6="http://schemas.microsoft.com/office/drawing/2016/5/12/chartex" xmlns:cx7="http://schemas.microsoft.com/office/drawing/2016/5/13/chartex" xmlns:cx8="http://schemas.microsoft.com/office/drawing/2016/5/14/chartex" xmlns:mc="http://schemas.openxmlformats.org/markup-compatibility/2006" xmlns:aink="http://schemas.microsoft.com/office/drawing/2016/ink" xmlns:am3d="http://schemas.microsoft.com/office/drawing/2017/model3d" xmlns:o="urn:schemas-microsoft-com:office:office" xmlns:r="http://schemas.openxmlformats.org/officeDocument/2006/relationships" xmlns:m="http://schemas.openxmlformats.org/officeDocument/2006/math" xmlns:v="urn:schemas-microsoft-com:vml" xmlns:wp14="http://schemas.microsoft.com/office/word/2010/wordprocessingDrawing" xmlns:wp="http://schemas.openxmlformats.org/drawingml/2006/wordprocessingDrawing" xmlns:w10="urn:schemas-microsoft-com:office:word" xmlns:w="http://schemas.openxmlformats.org/wordprocessingml/2006/main" xmlns:w14="http://schemas.microsoft.com/office/word/2010/wordml" xmlns:w15="http://schemas.microsoft.com/office/word/2012/wordml" xmlns:w16cex="http://schemas.microsoft.com/office/word/2018/wordml/cex" xmlns:w16cid="http://schemas.microsoft.com/office/word/2016/wordml/cid" xmlns:w16="http://schemas.microsoft.com/office/word/2018/wordml" xmlns:w16sdtdh="http://schemas.microsoft.com/office/word/2020/wordml/sdtdatahash" xmlns:w16se="http://schemas.microsoft.com/office/word/2015/wordml/symex" xmlns:wpg="http://schemas.microsoft.com/office/word/2010/wordprocessingGroup" xmlns:wpi="http://schemas.microsoft.com/office/word/2010/wordprocessingInk" xmlns:wne="http://schemas.microsoft.com/office/word/2006/wordml" xmlns:wps="http://schemas.microsoft.com/office/word/2010/wordprocessingShape" mc:Ignorable="w14 w15 w16se w16cid w16 w16cex w16sdtdh wp14">
+<w:footnotes xmlns:wpc="http://schemas.microsoft.com/office/word/2010/wordprocessingCanvas" xmlns:cx="http://schemas.microsoft.com/office/drawing/2014/chartex" xmlns:cx1="http://schemas.microsoft.com/office/drawing/2015/9/8/chartex" xmlns:cx2="http://schemas.microsoft.com/office/drawing/2015/10/21/chartex" xmlns:cx3="http://schemas.microsoft.com/office/drawing/2016/5/9/chartex" xmlns:cx4="http://schemas.microsoft.com/office/drawing/2016/5/10/chartex" xmlns:cx5="http://schemas.microsoft.com/office/drawing/2016/5/11/chartex" xmlns:cx6="http://schemas.microsoft.com/office/drawing/2016/5/12/chartex" xmlns:cx7="http://schemas.microsoft.com/office/drawing/2016/5/13/chartex" xmlns:cx8="http://schemas.microsoft.com/office/drawing/2016/5/14/chartex" xmlns:mc="http://schemas.openxmlformats.org/markup-compatibility/2006" xmlns:aink="http://schemas.microsoft.com/office/drawing/2016/ink" xmlns:am3d="http://schemas.microsoft.com/office/drawing/2017/model3d" xmlns:o="urn:schemas-microsoft-com:office:office" xmlns:oel="http://schemas.microsoft.com/office/2019/extlst" xmlns:r="http://schemas.openxmlformats.org/officeDocument/2006/relationships" xmlns:m="http://schemas.openxmlformats.org/officeDocument/2006/math" xmlns:v="urn:schemas-microsoft-com:vml" xmlns:wp14="http://schemas.microsoft.com/office/word/2010/wordprocessingDrawing" xmlns:wp="http://schemas.openxmlformats.org/drawingml/2006/wordprocessingDrawing" xmlns:w10="urn:schemas-microsoft-com:office:word" xmlns:w="http://schemas.openxmlformats.org/wordprocessingml/2006/main" xmlns:w14="http://schemas.microsoft.com/office/word/2010/wordml" xmlns:w15="http://schemas.microsoft.com/office/word/2012/wordml" xmlns:w16cex="http://schemas.microsoft.com/office/word/2018/wordml/cex" xmlns:w16cid="http://schemas.microsoft.com/office/word/2016/wordml/cid" xmlns:w16="http://schemas.microsoft.com/office/word/2018/wordml" xmlns:w16sdtdh="http://schemas.microsoft.com/office/word/2020/wordml/sdtdatahash" xmlns:w16se="http://schemas.microsoft.com/office/word/2015/wordml/symex" xmlns:wpg="http://schemas.microsoft.com/office/word/2010/wordprocessingGroup" xmlns:wpi="http://schemas.microsoft.com/office/word/2010/wordprocessingInk" xmlns:wne="http://schemas.microsoft.com/office/word/2006/wordml" xmlns:wps="http://schemas.microsoft.com/office/word/2010/wordprocessingShape" mc:Ignorable="w14 w15 w16se w16cid w16 w16cex w16sdtdh wp14">
   <w:footnote w:type="separator" w:id="-1">
     <w:p>
       <w:pPr>
@@ -3085,7 +3028,7 @@
 </file>
 
 <file path=word/header1.xml><?xml version="1.0" encoding="utf-8"?>
-<w:hdr xmlns:wpc="http://schemas.microsoft.com/office/word/2010/wordprocessingCanvas" xmlns:cx="http://schemas.microsoft.com/office/drawing/2014/chartex" xmlns:cx1="http://schemas.microsoft.com/office/drawing/2015/9/8/chartex" xmlns:cx2="http://schemas.microsoft.com/office/drawing/2015/10/21/chartex" xmlns:cx3="http://schemas.microsoft.com/office/drawing/2016/5/9/chartex" xmlns:cx4="http://schemas.microsoft.com/office/drawing/2016/5/10/chartex" xmlns:cx5="http://schemas.microsoft.com/office/drawing/2016/5/11/chartex" xmlns:cx6="http://schemas.microsoft.com/office/drawing/2016/5/12/chartex" xmlns:cx7="http://schemas.microsoft.com/office/drawing/2016/5/13/chartex" xmlns:cx8="http://schemas.microsoft.com/office/drawing/2016/5/14/chartex" xmlns:mc="http://schemas.openxmlformats.org/markup-compatibility/2006" xmlns:aink="http://schemas.microsoft.com/office/drawing/2016/ink" xmlns:am3d="http://schemas.microsoft.com/office/drawing/2017/model3d" xmlns:o="urn:schemas-microsoft-com:office:office" xmlns:r="http://schemas.openxmlformats.org/officeDocument/2006/relationships" xmlns:m="http://schemas.openxmlformats.org/officeDocument/2006/math" xmlns:v="urn:schemas-microsoft-com:vml" xmlns:wp14="http://schemas.microsoft.com/office/word/2010/wordprocessingDrawing" xmlns:wp="http://schemas.openxmlformats.org/drawingml/2006/wordprocessingDrawing" xmlns:w10="urn:schemas-microsoft-com:office:word" xmlns:w="http://schemas.openxmlformats.org/wordprocessingml/2006/main" xmlns:w14="http://schemas.microsoft.com/office/word/2010/wordml" xmlns:w15="http://schemas.microsoft.com/office/word/2012/wordml" xmlns:w16cex="http://schemas.microsoft.com/office/word/2018/wordml/cex" xmlns:w16cid="http://schemas.microsoft.com/office/word/2016/wordml/cid" xmlns:w16="http://schemas.microsoft.com/office/word/2018/wordml" xmlns:w16sdtdh="http://schemas.microsoft.com/office/word/2020/wordml/sdtdatahash" xmlns:w16se="http://schemas.microsoft.com/office/word/2015/wordml/symex" xmlns:wpg="http://schemas.microsoft.com/office/word/2010/wordprocessingGroup" xmlns:wpi="http://schemas.microsoft.com/office/word/2010/wordprocessingInk" xmlns:wne="http://schemas.microsoft.com/office/word/2006/wordml" xmlns:wps="http://schemas.microsoft.com/office/word/2010/wordprocessingShape" mc:Ignorable="w14 w15 w16se w16cid w16 w16cex w16sdtdh wp14">
+<w:hdr xmlns:wpc="http://schemas.microsoft.com/office/word/2010/wordprocessingCanvas" xmlns:cx="http://schemas.microsoft.com/office/drawing/2014/chartex" xmlns:cx1="http://schemas.microsoft.com/office/drawing/2015/9/8/chartex" xmlns:cx2="http://schemas.microsoft.com/office/drawing/2015/10/21/chartex" xmlns:cx3="http://schemas.microsoft.com/office/drawing/2016/5/9/chartex" xmlns:cx4="http://schemas.microsoft.com/office/drawing/2016/5/10/chartex" xmlns:cx5="http://schemas.microsoft.com/office/drawing/2016/5/11/chartex" xmlns:cx6="http://schemas.microsoft.com/office/drawing/2016/5/12/chartex" xmlns:cx7="http://schemas.microsoft.com/office/drawing/2016/5/13/chartex" xmlns:cx8="http://schemas.microsoft.com/office/drawing/2016/5/14/chartex" xmlns:mc="http://schemas.openxmlformats.org/markup-compatibility/2006" xmlns:aink="http://schemas.microsoft.com/office/drawing/2016/ink" xmlns:am3d="http://schemas.microsoft.com/office/drawing/2017/model3d" xmlns:o="urn:schemas-microsoft-com:office:office" xmlns:oel="http://schemas.microsoft.com/office/2019/extlst" xmlns:r="http://schemas.openxmlformats.org/officeDocument/2006/relationships" xmlns:m="http://schemas.openxmlformats.org/officeDocument/2006/math" xmlns:v="urn:schemas-microsoft-com:vml" xmlns:wp14="http://schemas.microsoft.com/office/word/2010/wordprocessingDrawing" xmlns:wp="http://schemas.openxmlformats.org/drawingml/2006/wordprocessingDrawing" xmlns:w10="urn:schemas-microsoft-com:office:word" xmlns:w="http://schemas.openxmlformats.org/wordprocessingml/2006/main" xmlns:w14="http://schemas.microsoft.com/office/word/2010/wordml" xmlns:w15="http://schemas.microsoft.com/office/word/2012/wordml" xmlns:w16cex="http://schemas.microsoft.com/office/word/2018/wordml/cex" xmlns:w16cid="http://schemas.microsoft.com/office/word/2016/wordml/cid" xmlns:w16="http://schemas.microsoft.com/office/word/2018/wordml" xmlns:w16sdtdh="http://schemas.microsoft.com/office/word/2020/wordml/sdtdatahash" xmlns:w16se="http://schemas.microsoft.com/office/word/2015/wordml/symex" xmlns:wpg="http://schemas.microsoft.com/office/word/2010/wordprocessingGroup" xmlns:wpi="http://schemas.microsoft.com/office/word/2010/wordprocessingInk" xmlns:wne="http://schemas.microsoft.com/office/word/2006/wordml" xmlns:wps="http://schemas.microsoft.com/office/word/2010/wordprocessingShape" mc:Ignorable="w14 w15 w16se w16cid w16 w16cex w16sdtdh wp14">
   <w:p>
     <w:pPr>
       <w:pStyle w:val="En-tte"/>
@@ -3136,7 +3079,7 @@
 </file>
 
 <file path=word/numbering.xml><?xml version="1.0" encoding="utf-8"?>
-<w:numbering xmlns:wpc="http://schemas.microsoft.com/office/word/2010/wordprocessingCanvas" xmlns:cx="http://schemas.microsoft.com/office/drawing/2014/chartex" xmlns:cx1="http://schemas.microsoft.com/office/drawing/2015/9/8/chartex" xmlns:cx2="http://schemas.microsoft.com/office/drawing/2015/10/21/chartex" xmlns:cx3="http://schemas.microsoft.com/office/drawing/2016/5/9/chartex" xmlns:cx4="http://schemas.microsoft.com/office/drawing/2016/5/10/chartex" xmlns:cx5="http://schemas.microsoft.com/office/drawing/2016/5/11/chartex" xmlns:cx6="http://schemas.microsoft.com/office/drawing/2016/5/12/chartex" xmlns:cx7="http://schemas.microsoft.com/office/drawing/2016/5/13/chartex" xmlns:cx8="http://schemas.microsoft.com/office/drawing/2016/5/14/chartex" xmlns:mc="http://schemas.openxmlformats.org/markup-compatibility/2006" xmlns:aink="http://schemas.microsoft.com/office/drawing/2016/ink" xmlns:am3d="http://schemas.microsoft.com/office/drawing/2017/model3d" xmlns:o="urn:schemas-microsoft-com:office:office" xmlns:r="http://schemas.openxmlformats.org/officeDocument/2006/relationships" xmlns:m="http://schemas.openxmlformats.org/officeDocument/2006/math" xmlns:v="urn:schemas-microsoft-com:vml" xmlns:wp14="http://schemas.microsoft.com/office/word/2010/wordprocessingDrawing" xmlns:wp="http://schemas.openxmlformats.org/drawingml/2006/wordprocessingDrawing" xmlns:w10="urn:schemas-microsoft-com:office:word" xmlns:w="http://schemas.openxmlformats.org/wordprocessingml/2006/main" xmlns:w14="http://schemas.microsoft.com/office/word/2010/wordml" xmlns:w15="http://schemas.microsoft.com/office/word/2012/wordml" xmlns:w16cex="http://schemas.microsoft.com/office/word/2018/wordml/cex" xmlns:w16cid="http://schemas.microsoft.com/office/word/2016/wordml/cid" xmlns:w16="http://schemas.microsoft.com/office/word/2018/wordml" xmlns:w16sdtdh="http://schemas.microsoft.com/office/word/2020/wordml/sdtdatahash" xmlns:w16se="http://schemas.microsoft.com/office/word/2015/wordml/symex" xmlns:wpg="http://schemas.microsoft.com/office/word/2010/wordprocessingGroup" xmlns:wpi="http://schemas.microsoft.com/office/word/2010/wordprocessingInk" xmlns:wne="http://schemas.microsoft.com/office/word/2006/wordml" xmlns:wps="http://schemas.microsoft.com/office/word/2010/wordprocessingShape" mc:Ignorable="w14 w15 w16se w16cid w16 w16cex w16sdtdh wp14">
+<w:numbering xmlns:wpc="http://schemas.microsoft.com/office/word/2010/wordprocessingCanvas" xmlns:cx="http://schemas.microsoft.com/office/drawing/2014/chartex" xmlns:cx1="http://schemas.microsoft.com/office/drawing/2015/9/8/chartex" xmlns:cx2="http://schemas.microsoft.com/office/drawing/2015/10/21/chartex" xmlns:cx3="http://schemas.microsoft.com/office/drawing/2016/5/9/chartex" xmlns:cx4="http://schemas.microsoft.com/office/drawing/2016/5/10/chartex" xmlns:cx5="http://schemas.microsoft.com/office/drawing/2016/5/11/chartex" xmlns:cx6="http://schemas.microsoft.com/office/drawing/2016/5/12/chartex" xmlns:cx7="http://schemas.microsoft.com/office/drawing/2016/5/13/chartex" xmlns:cx8="http://schemas.microsoft.com/office/drawing/2016/5/14/chartex" xmlns:mc="http://schemas.openxmlformats.org/markup-compatibility/2006" xmlns:aink="http://schemas.microsoft.com/office/drawing/2016/ink" xmlns:am3d="http://schemas.microsoft.com/office/drawing/2017/model3d" xmlns:o="urn:schemas-microsoft-com:office:office" xmlns:oel="http://schemas.microsoft.com/office/2019/extlst" xmlns:r="http://schemas.openxmlformats.org/officeDocument/2006/relationships" xmlns:m="http://schemas.openxmlformats.org/officeDocument/2006/math" xmlns:v="urn:schemas-microsoft-com:vml" xmlns:wp14="http://schemas.microsoft.com/office/word/2010/wordprocessingDrawing" xmlns:wp="http://schemas.openxmlformats.org/drawingml/2006/wordprocessingDrawing" xmlns:w10="urn:schemas-microsoft-com:office:word" xmlns:w="http://schemas.openxmlformats.org/wordprocessingml/2006/main" xmlns:w14="http://schemas.microsoft.com/office/word/2010/wordml" xmlns:w15="http://schemas.microsoft.com/office/word/2012/wordml" xmlns:w16cex="http://schemas.microsoft.com/office/word/2018/wordml/cex" xmlns:w16cid="http://schemas.microsoft.com/office/word/2016/wordml/cid" xmlns:w16="http://schemas.microsoft.com/office/word/2018/wordml" xmlns:w16sdtdh="http://schemas.microsoft.com/office/word/2020/wordml/sdtdatahash" xmlns:w16se="http://schemas.microsoft.com/office/word/2015/wordml/symex" xmlns:wpg="http://schemas.microsoft.com/office/word/2010/wordprocessingGroup" xmlns:wpi="http://schemas.microsoft.com/office/word/2010/wordprocessingInk" xmlns:wne="http://schemas.microsoft.com/office/word/2006/wordml" xmlns:wps="http://schemas.microsoft.com/office/word/2010/wordprocessingShape" mc:Ignorable="w14 w15 w16se w16cid w16 w16cex w16sdtdh wp14">
   <w:abstractNum w:abstractNumId="0" w15:restartNumberingAfterBreak="0">
     <w:nsid w:val="03422D41"/>
     <w:multiLevelType w:val="multilevel"/>

</xml_diff>

<commit_message>
feat dijkstra partie 2
</commit_message>
<xml_diff>
--- a/CAHIER DES CHARGES.docx
+++ b/CAHIER DES CHARGES.docx
@@ -1,98 +1,12 @@
 
 <file path=word/document.xml><?xml version="1.0" encoding="utf-8"?>
-<w:document xmlns:wpc="http://schemas.microsoft.com/office/word/2010/wordprocessingCanvas" xmlns:cx="http://schemas.microsoft.com/office/drawing/2014/chartex" xmlns:cx1="http://schemas.microsoft.com/office/drawing/2015/9/8/chartex" xmlns:cx2="http://schemas.microsoft.com/office/drawing/2015/10/21/chartex" xmlns:cx3="http://schemas.microsoft.com/office/drawing/2016/5/9/chartex" xmlns:cx4="http://schemas.microsoft.com/office/drawing/2016/5/10/chartex" xmlns:cx5="http://schemas.microsoft.com/office/drawing/2016/5/11/chartex" xmlns:cx6="http://schemas.microsoft.com/office/drawing/2016/5/12/chartex" xmlns:cx7="http://schemas.microsoft.com/office/drawing/2016/5/13/chartex" xmlns:cx8="http://schemas.microsoft.com/office/drawing/2016/5/14/chartex" xmlns:mc="http://schemas.openxmlformats.org/markup-compatibility/2006" xmlns:aink="http://schemas.microsoft.com/office/drawing/2016/ink" xmlns:am3d="http://schemas.microsoft.com/office/drawing/2017/model3d" xmlns:o="urn:schemas-microsoft-com:office:office" xmlns:r="http://schemas.openxmlformats.org/officeDocument/2006/relationships" xmlns:m="http://schemas.openxmlformats.org/officeDocument/2006/math" xmlns:v="urn:schemas-microsoft-com:vml" xmlns:wp14="http://schemas.microsoft.com/office/word/2010/wordprocessingDrawing" xmlns:wp="http://schemas.openxmlformats.org/drawingml/2006/wordprocessingDrawing" xmlns:w10="urn:schemas-microsoft-com:office:word" xmlns:w="http://schemas.openxmlformats.org/wordprocessingml/2006/main" xmlns:w14="http://schemas.microsoft.com/office/word/2010/wordml" xmlns:w15="http://schemas.microsoft.com/office/word/2012/wordml" xmlns:w16cex="http://schemas.microsoft.com/office/word/2018/wordml/cex" xmlns:w16cid="http://schemas.microsoft.com/office/word/2016/wordml/cid" xmlns:w16="http://schemas.microsoft.com/office/word/2018/wordml" xmlns:w16sdtdh="http://schemas.microsoft.com/office/word/2020/wordml/sdtdatahash" xmlns:w16se="http://schemas.microsoft.com/office/word/2015/wordml/symex" xmlns:wpg="http://schemas.microsoft.com/office/word/2010/wordprocessingGroup" xmlns:wpi="http://schemas.microsoft.com/office/word/2010/wordprocessingInk" xmlns:wne="http://schemas.microsoft.com/office/word/2006/wordml" xmlns:wps="http://schemas.microsoft.com/office/word/2010/wordprocessingShape" mc:Ignorable="w14 w15 w16se w16cid w16 w16cex w16sdtdh wp14">
+<w:document xmlns:wpc="http://schemas.microsoft.com/office/word/2010/wordprocessingCanvas" xmlns:cx="http://schemas.microsoft.com/office/drawing/2014/chartex" xmlns:cx1="http://schemas.microsoft.com/office/drawing/2015/9/8/chartex" xmlns:cx2="http://schemas.microsoft.com/office/drawing/2015/10/21/chartex" xmlns:cx3="http://schemas.microsoft.com/office/drawing/2016/5/9/chartex" xmlns:cx4="http://schemas.microsoft.com/office/drawing/2016/5/10/chartex" xmlns:cx5="http://schemas.microsoft.com/office/drawing/2016/5/11/chartex" xmlns:cx6="http://schemas.microsoft.com/office/drawing/2016/5/12/chartex" xmlns:cx7="http://schemas.microsoft.com/office/drawing/2016/5/13/chartex" xmlns:cx8="http://schemas.microsoft.com/office/drawing/2016/5/14/chartex" xmlns:mc="http://schemas.openxmlformats.org/markup-compatibility/2006" xmlns:aink="http://schemas.microsoft.com/office/drawing/2016/ink" xmlns:am3d="http://schemas.microsoft.com/office/drawing/2017/model3d" xmlns:o="urn:schemas-microsoft-com:office:office" xmlns:oel="http://schemas.microsoft.com/office/2019/extlst" xmlns:r="http://schemas.openxmlformats.org/officeDocument/2006/relationships" xmlns:m="http://schemas.openxmlformats.org/officeDocument/2006/math" xmlns:v="urn:schemas-microsoft-com:vml" xmlns:wp14="http://schemas.microsoft.com/office/word/2010/wordprocessingDrawing" xmlns:wp="http://schemas.openxmlformats.org/drawingml/2006/wordprocessingDrawing" xmlns:w10="urn:schemas-microsoft-com:office:word" xmlns:w="http://schemas.openxmlformats.org/wordprocessingml/2006/main" xmlns:w14="http://schemas.microsoft.com/office/word/2010/wordml" xmlns:w15="http://schemas.microsoft.com/office/word/2012/wordml" xmlns:w16cex="http://schemas.microsoft.com/office/word/2018/wordml/cex" xmlns:w16cid="http://schemas.microsoft.com/office/word/2016/wordml/cid" xmlns:w16="http://schemas.microsoft.com/office/word/2018/wordml" xmlns:w16sdtdh="http://schemas.microsoft.com/office/word/2020/wordml/sdtdatahash" xmlns:w16se="http://schemas.microsoft.com/office/word/2015/wordml/symex" xmlns:wpg="http://schemas.microsoft.com/office/word/2010/wordprocessingGroup" xmlns:wpi="http://schemas.microsoft.com/office/word/2010/wordprocessingInk" xmlns:wne="http://schemas.microsoft.com/office/word/2006/wordml" xmlns:wps="http://schemas.microsoft.com/office/word/2010/wordprocessingShape" mc:Ignorable="w14 w15 w16se w16cid w16 w16cex w16sdtdh wp14">
   <w:body>
     <w:p>
       <w:pPr>
         <w:pStyle w:val="tile"/>
       </w:pPr>
-    </w:p>
-    <w:p>
-      <w:pPr>
-        <w:pStyle w:val="tile"/>
-      </w:pPr>
-    </w:p>
-    <w:p>
-      <w:pPr>
-        <w:pStyle w:val="tile"/>
-      </w:pPr>
-    </w:p>
-    <w:p>
-      <w:pPr>
-        <w:pStyle w:val="tile"/>
-      </w:pPr>
-    </w:p>
-    <w:p>
-      <w:pPr>
-        <w:pStyle w:val="tile"/>
-      </w:pPr>
-    </w:p>
-    <w:p>
-      <w:pPr>
-        <w:pStyle w:val="tile"/>
-      </w:pPr>
-    </w:p>
-    <w:p>
-      <w:pPr>
-        <w:pStyle w:val="tile"/>
-      </w:pPr>
-    </w:p>
-    <w:p>
-      <w:pPr>
-        <w:pStyle w:val="tile"/>
-      </w:pPr>
-    </w:p>
-    <w:p>
-      <w:pPr>
-        <w:pStyle w:val="tile"/>
-      </w:pPr>
-    </w:p>
-    <w:p>
-      <w:pPr>
-        <w:pStyle w:val="tile"/>
-      </w:pPr>
-    </w:p>
-    <w:p>
-      <w:pPr>
-        <w:pStyle w:val="tile"/>
-      </w:pPr>
-    </w:p>
-    <w:p>
-      <w:pPr>
-        <w:pStyle w:val="tile"/>
-      </w:pPr>
-    </w:p>
-    <w:p>
-      <w:pPr>
-        <w:pStyle w:val="tile"/>
-      </w:pPr>
-    </w:p>
-    <w:p>
-      <w:pPr>
-        <w:pStyle w:val="tile"/>
-      </w:pPr>
-    </w:p>
-    <w:p>
-      <w:pPr>
-        <w:pStyle w:val="tile"/>
-      </w:pPr>
-    </w:p>
-    <w:p>
-      <w:pPr>
-        <w:pStyle w:val="tile"/>
-      </w:pPr>
-    </w:p>
-    <w:p>
-      <w:pPr>
-        <w:pStyle w:val="tile"/>
-      </w:pPr>
-    </w:p>
-    <w:p>
-      <w:pPr>
-        <w:pStyle w:val="tile"/>
-      </w:pPr>
-      <w:r>
-        <w:lastRenderedPageBreak/>
+      <w:r>
         <w:t>CAHIER DES CHARGES</w:t>
       </w:r>
     </w:p>
@@ -664,7 +578,18 @@
       </w:r>
       <w:r>
         <w:tab/>
-        <w:t>30 mars 2022</w:t>
+        <w:t xml:space="preserve">30 </w:t>
+      </w:r>
+      <w:proofErr w:type="gramStart"/>
+      <w:r>
+        <w:t>M</w:t>
+      </w:r>
+      <w:r>
+        <w:t>ars</w:t>
+      </w:r>
+      <w:proofErr w:type="gramEnd"/>
+      <w:r>
+        <w:t xml:space="preserve"> 2022</w:t>
       </w:r>
     </w:p>
     <w:p>
@@ -692,13 +617,21 @@
       </w:r>
       <w:r>
         <w:tab/>
-        <w:t xml:space="preserve">xx </w:t>
-      </w:r>
-      <w:proofErr w:type="spellStart"/>
-      <w:r>
-        <w:t>xxxx</w:t>
-      </w:r>
-      <w:proofErr w:type="spellEnd"/>
+      </w:r>
+      <w:r>
+        <w:t>10</w:t>
+      </w:r>
+      <w:r>
+        <w:t xml:space="preserve"> </w:t>
+      </w:r>
+      <w:proofErr w:type="gramStart"/>
+      <w:r>
+        <w:t>M</w:t>
+      </w:r>
+      <w:r>
+        <w:t>ai</w:t>
+      </w:r>
+      <w:proofErr w:type="gramEnd"/>
       <w:r>
         <w:t xml:space="preserve"> 2022</w:t>
       </w:r>
@@ -722,13 +655,18 @@
       </w:r>
       <w:r>
         <w:tab/>
-        <w:t xml:space="preserve">xx </w:t>
-      </w:r>
-      <w:proofErr w:type="spellStart"/>
-      <w:r>
-        <w:t>xxxx</w:t>
-      </w:r>
-      <w:proofErr w:type="spellEnd"/>
+      </w:r>
+      <w:r>
+        <w:t>27</w:t>
+      </w:r>
+      <w:r>
+        <w:t xml:space="preserve"> </w:t>
+      </w:r>
+      <w:proofErr w:type="gramStart"/>
+      <w:r>
+        <w:t>Mai</w:t>
+      </w:r>
+      <w:proofErr w:type="gramEnd"/>
       <w:r>
         <w:t xml:space="preserve"> 2022</w:t>
       </w:r>
@@ -755,7 +693,12 @@
       </w:r>
       <w:r>
         <w:tab/>
-        <w:t xml:space="preserve">xx </w:t>
+      </w:r>
+      <w:r>
+        <w:t>10</w:t>
+      </w:r>
+      <w:r>
+        <w:t xml:space="preserve"> </w:t>
       </w:r>
       <w:proofErr w:type="gramStart"/>
       <w:r>
@@ -841,6 +784,8 @@
         <w:t xml:space="preserve"> développeurs le réutilisant dans le futur.</w:t>
       </w:r>
     </w:p>
+    <w:p/>
+    <w:p/>
     <w:p>
       <w:pPr>
         <w:pStyle w:val="tile2"/>
@@ -968,8 +913,6 @@
     <w:p/>
     <w:p/>
     <w:p/>
-    <w:p/>
-    <w:p/>
     <w:p>
       <w:pPr>
         <w:pStyle w:val="tile2"/>
@@ -983,7 +926,6 @@
         <w:t>Fonctionnalités</w:t>
       </w:r>
     </w:p>
-    <w:p/>
     <w:tbl>
       <w:tblPr>
         <w:tblStyle w:val="Tableausimple1"/>
@@ -2088,6 +2030,7 @@
           </w:tcPr>
           <w:p>
             <w:r>
+              <w:lastRenderedPageBreak/>
               <w:t>Analyse des voisins</w:t>
             </w:r>
           </w:p>
@@ -2992,7 +2935,7 @@
 </file>
 
 <file path=word/endnotes.xml><?xml version="1.0" encoding="utf-8"?>
-<w:endnotes xmlns:wpc="http://schemas.microsoft.com/office/word/2010/wordprocessingCanvas" xmlns:cx="http://schemas.microsoft.com/office/drawing/2014/chartex" xmlns:cx1="http://schemas.microsoft.com/office/drawing/2015/9/8/chartex" xmlns:cx2="http://schemas.microsoft.com/office/drawing/2015/10/21/chartex" xmlns:cx3="http://schemas.microsoft.com/office/drawing/2016/5/9/chartex" xmlns:cx4="http://schemas.microsoft.com/office/drawing/2016/5/10/chartex" xmlns:cx5="http://schemas.microsoft.com/office/drawing/2016/5/11/chartex" xmlns:cx6="http://schemas.microsoft.com/office/drawing/2016/5/12/chartex" xmlns:cx7="http://schemas.microsoft.com/office/drawing/2016/5/13/chartex" xmlns:cx8="http://schemas.microsoft.com/office/drawing/2016/5/14/chartex" xmlns:mc="http://schemas.openxmlformats.org/markup-compatibility/2006" xmlns:aink="http://schemas.microsoft.com/office/drawing/2016/ink" xmlns:am3d="http://schemas.microsoft.com/office/drawing/2017/model3d" xmlns:o="urn:schemas-microsoft-com:office:office" xmlns:r="http://schemas.openxmlformats.org/officeDocument/2006/relationships" xmlns:m="http://schemas.openxmlformats.org/officeDocument/2006/math" xmlns:v="urn:schemas-microsoft-com:vml" xmlns:wp14="http://schemas.microsoft.com/office/word/2010/wordprocessingDrawing" xmlns:wp="http://schemas.openxmlformats.org/drawingml/2006/wordprocessingDrawing" xmlns:w10="urn:schemas-microsoft-com:office:word" xmlns:w="http://schemas.openxmlformats.org/wordprocessingml/2006/main" xmlns:w14="http://schemas.microsoft.com/office/word/2010/wordml" xmlns:w15="http://schemas.microsoft.com/office/word/2012/wordml" xmlns:w16cex="http://schemas.microsoft.com/office/word/2018/wordml/cex" xmlns:w16cid="http://schemas.microsoft.com/office/word/2016/wordml/cid" xmlns:w16="http://schemas.microsoft.com/office/word/2018/wordml" xmlns:w16sdtdh="http://schemas.microsoft.com/office/word/2020/wordml/sdtdatahash" xmlns:w16se="http://schemas.microsoft.com/office/word/2015/wordml/symex" xmlns:wpg="http://schemas.microsoft.com/office/word/2010/wordprocessingGroup" xmlns:wpi="http://schemas.microsoft.com/office/word/2010/wordprocessingInk" xmlns:wne="http://schemas.microsoft.com/office/word/2006/wordml" xmlns:wps="http://schemas.microsoft.com/office/word/2010/wordprocessingShape" mc:Ignorable="w14 w15 w16se w16cid w16 w16cex w16sdtdh wp14">
+<w:endnotes xmlns:wpc="http://schemas.microsoft.com/office/word/2010/wordprocessingCanvas" xmlns:cx="http://schemas.microsoft.com/office/drawing/2014/chartex" xmlns:cx1="http://schemas.microsoft.com/office/drawing/2015/9/8/chartex" xmlns:cx2="http://schemas.microsoft.com/office/drawing/2015/10/21/chartex" xmlns:cx3="http://schemas.microsoft.com/office/drawing/2016/5/9/chartex" xmlns:cx4="http://schemas.microsoft.com/office/drawing/2016/5/10/chartex" xmlns:cx5="http://schemas.microsoft.com/office/drawing/2016/5/11/chartex" xmlns:cx6="http://schemas.microsoft.com/office/drawing/2016/5/12/chartex" xmlns:cx7="http://schemas.microsoft.com/office/drawing/2016/5/13/chartex" xmlns:cx8="http://schemas.microsoft.com/office/drawing/2016/5/14/chartex" xmlns:mc="http://schemas.openxmlformats.org/markup-compatibility/2006" xmlns:aink="http://schemas.microsoft.com/office/drawing/2016/ink" xmlns:am3d="http://schemas.microsoft.com/office/drawing/2017/model3d" xmlns:o="urn:schemas-microsoft-com:office:office" xmlns:oel="http://schemas.microsoft.com/office/2019/extlst" xmlns:r="http://schemas.openxmlformats.org/officeDocument/2006/relationships" xmlns:m="http://schemas.openxmlformats.org/officeDocument/2006/math" xmlns:v="urn:schemas-microsoft-com:vml" xmlns:wp14="http://schemas.microsoft.com/office/word/2010/wordprocessingDrawing" xmlns:wp="http://schemas.openxmlformats.org/drawingml/2006/wordprocessingDrawing" xmlns:w10="urn:schemas-microsoft-com:office:word" xmlns:w="http://schemas.openxmlformats.org/wordprocessingml/2006/main" xmlns:w14="http://schemas.microsoft.com/office/word/2010/wordml" xmlns:w15="http://schemas.microsoft.com/office/word/2012/wordml" xmlns:w16cex="http://schemas.microsoft.com/office/word/2018/wordml/cex" xmlns:w16cid="http://schemas.microsoft.com/office/word/2016/wordml/cid" xmlns:w16="http://schemas.microsoft.com/office/word/2018/wordml" xmlns:w16sdtdh="http://schemas.microsoft.com/office/word/2020/wordml/sdtdatahash" xmlns:w16se="http://schemas.microsoft.com/office/word/2015/wordml/symex" xmlns:wpg="http://schemas.microsoft.com/office/word/2010/wordprocessingGroup" xmlns:wpi="http://schemas.microsoft.com/office/word/2010/wordprocessingInk" xmlns:wne="http://schemas.microsoft.com/office/word/2006/wordml" xmlns:wps="http://schemas.microsoft.com/office/word/2010/wordprocessingShape" mc:Ignorable="w14 w15 w16se w16cid w16 w16cex w16sdtdh wp14">
   <w:endnote w:type="separator" w:id="-1">
     <w:p>
       <w:pPr>
@@ -3017,7 +2960,7 @@
 </file>
 
 <file path=word/footer1.xml><?xml version="1.0" encoding="utf-8"?>
-<w:ftr xmlns:wpc="http://schemas.microsoft.com/office/word/2010/wordprocessingCanvas" xmlns:cx="http://schemas.microsoft.com/office/drawing/2014/chartex" xmlns:cx1="http://schemas.microsoft.com/office/drawing/2015/9/8/chartex" xmlns:cx2="http://schemas.microsoft.com/office/drawing/2015/10/21/chartex" xmlns:cx3="http://schemas.microsoft.com/office/drawing/2016/5/9/chartex" xmlns:cx4="http://schemas.microsoft.com/office/drawing/2016/5/10/chartex" xmlns:cx5="http://schemas.microsoft.com/office/drawing/2016/5/11/chartex" xmlns:cx6="http://schemas.microsoft.com/office/drawing/2016/5/12/chartex" xmlns:cx7="http://schemas.microsoft.com/office/drawing/2016/5/13/chartex" xmlns:cx8="http://schemas.microsoft.com/office/drawing/2016/5/14/chartex" xmlns:mc="http://schemas.openxmlformats.org/markup-compatibility/2006" xmlns:aink="http://schemas.microsoft.com/office/drawing/2016/ink" xmlns:am3d="http://schemas.microsoft.com/office/drawing/2017/model3d" xmlns:o="urn:schemas-microsoft-com:office:office" xmlns:r="http://schemas.openxmlformats.org/officeDocument/2006/relationships" xmlns:m="http://schemas.openxmlformats.org/officeDocument/2006/math" xmlns:v="urn:schemas-microsoft-com:vml" xmlns:wp14="http://schemas.microsoft.com/office/word/2010/wordprocessingDrawing" xmlns:wp="http://schemas.openxmlformats.org/drawingml/2006/wordprocessingDrawing" xmlns:w10="urn:schemas-microsoft-com:office:word" xmlns:w="http://schemas.openxmlformats.org/wordprocessingml/2006/main" xmlns:w14="http://schemas.microsoft.com/office/word/2010/wordml" xmlns:w15="http://schemas.microsoft.com/office/word/2012/wordml" xmlns:w16cex="http://schemas.microsoft.com/office/word/2018/wordml/cex" xmlns:w16cid="http://schemas.microsoft.com/office/word/2016/wordml/cid" xmlns:w16="http://schemas.microsoft.com/office/word/2018/wordml" xmlns:w16sdtdh="http://schemas.microsoft.com/office/word/2020/wordml/sdtdatahash" xmlns:w16se="http://schemas.microsoft.com/office/word/2015/wordml/symex" xmlns:wpg="http://schemas.microsoft.com/office/word/2010/wordprocessingGroup" xmlns:wpi="http://schemas.microsoft.com/office/word/2010/wordprocessingInk" xmlns:wne="http://schemas.microsoft.com/office/word/2006/wordml" xmlns:wps="http://schemas.microsoft.com/office/word/2010/wordprocessingShape" mc:Ignorable="w14 w15 w16se w16cid w16 w16cex w16sdtdh wp14">
+<w:ftr xmlns:wpc="http://schemas.microsoft.com/office/word/2010/wordprocessingCanvas" xmlns:cx="http://schemas.microsoft.com/office/drawing/2014/chartex" xmlns:cx1="http://schemas.microsoft.com/office/drawing/2015/9/8/chartex" xmlns:cx2="http://schemas.microsoft.com/office/drawing/2015/10/21/chartex" xmlns:cx3="http://schemas.microsoft.com/office/drawing/2016/5/9/chartex" xmlns:cx4="http://schemas.microsoft.com/office/drawing/2016/5/10/chartex" xmlns:cx5="http://schemas.microsoft.com/office/drawing/2016/5/11/chartex" xmlns:cx6="http://schemas.microsoft.com/office/drawing/2016/5/12/chartex" xmlns:cx7="http://schemas.microsoft.com/office/drawing/2016/5/13/chartex" xmlns:cx8="http://schemas.microsoft.com/office/drawing/2016/5/14/chartex" xmlns:mc="http://schemas.openxmlformats.org/markup-compatibility/2006" xmlns:aink="http://schemas.microsoft.com/office/drawing/2016/ink" xmlns:am3d="http://schemas.microsoft.com/office/drawing/2017/model3d" xmlns:o="urn:schemas-microsoft-com:office:office" xmlns:oel="http://schemas.microsoft.com/office/2019/extlst" xmlns:r="http://schemas.openxmlformats.org/officeDocument/2006/relationships" xmlns:m="http://schemas.openxmlformats.org/officeDocument/2006/math" xmlns:v="urn:schemas-microsoft-com:vml" xmlns:wp14="http://schemas.microsoft.com/office/word/2010/wordprocessingDrawing" xmlns:wp="http://schemas.openxmlformats.org/drawingml/2006/wordprocessingDrawing" xmlns:w10="urn:schemas-microsoft-com:office:word" xmlns:w="http://schemas.openxmlformats.org/wordprocessingml/2006/main" xmlns:w14="http://schemas.microsoft.com/office/word/2010/wordml" xmlns:w15="http://schemas.microsoft.com/office/word/2012/wordml" xmlns:w16cex="http://schemas.microsoft.com/office/word/2018/wordml/cex" xmlns:w16cid="http://schemas.microsoft.com/office/word/2016/wordml/cid" xmlns:w16="http://schemas.microsoft.com/office/word/2018/wordml" xmlns:w16sdtdh="http://schemas.microsoft.com/office/word/2020/wordml/sdtdatahash" xmlns:w16se="http://schemas.microsoft.com/office/word/2015/wordml/symex" xmlns:wpg="http://schemas.microsoft.com/office/word/2010/wordprocessingGroup" xmlns:wpi="http://schemas.microsoft.com/office/word/2010/wordprocessingInk" xmlns:wne="http://schemas.microsoft.com/office/word/2006/wordml" xmlns:wps="http://schemas.microsoft.com/office/word/2010/wordprocessingShape" mc:Ignorable="w14 w15 w16se w16cid w16 w16cex w16sdtdh wp14">
   <w:sdt>
     <w:sdtPr>
       <w:id w:val="181874227"/>
@@ -3060,7 +3003,7 @@
 </file>
 
 <file path=word/footnotes.xml><?xml version="1.0" encoding="utf-8"?>
-<w:footnotes xmlns:wpc="http://schemas.microsoft.com/office/word/2010/wordprocessingCanvas" xmlns:cx="http://schemas.microsoft.com/office/drawing/2014/chartex" xmlns:cx1="http://schemas.microsoft.com/office/drawing/2015/9/8/chartex" xmlns:cx2="http://schemas.microsoft.com/office/drawing/2015/10/21/chartex" xmlns:cx3="http://schemas.microsoft.com/office/drawing/2016/5/9/chartex" xmlns:cx4="http://schemas.microsoft.com/office/drawing/2016/5/10/chartex" xmlns:cx5="http://schemas.microsoft.com/office/drawing/2016/5/11/chartex" xmlns:cx6="http://schemas.microsoft.com/office/drawing/2016/5/12/chartex" xmlns:cx7="http://schemas.microsoft.com/office/drawing/2016/5/13/chartex" xmlns:cx8="http://schemas.microsoft.com/office/drawing/2016/5/14/chartex" xmlns:mc="http://schemas.openxmlformats.org/markup-compatibility/2006" xmlns:aink="http://schemas.microsoft.com/office/drawing/2016/ink" xmlns:am3d="http://schemas.microsoft.com/office/drawing/2017/model3d" xmlns:o="urn:schemas-microsoft-com:office:office" xmlns:r="http://schemas.openxmlformats.org/officeDocument/2006/relationships" xmlns:m="http://schemas.openxmlformats.org/officeDocument/2006/math" xmlns:v="urn:schemas-microsoft-com:vml" xmlns:wp14="http://schemas.microsoft.com/office/word/2010/wordprocessingDrawing" xmlns:wp="http://schemas.openxmlformats.org/drawingml/2006/wordprocessingDrawing" xmlns:w10="urn:schemas-microsoft-com:office:word" xmlns:w="http://schemas.openxmlformats.org/wordprocessingml/2006/main" xmlns:w14="http://schemas.microsoft.com/office/word/2010/wordml" xmlns:w15="http://schemas.microsoft.com/office/word/2012/wordml" xmlns:w16cex="http://schemas.microsoft.com/office/word/2018/wordml/cex" xmlns:w16cid="http://schemas.microsoft.com/office/word/2016/wordml/cid" xmlns:w16="http://schemas.microsoft.com/office/word/2018/wordml" xmlns:w16sdtdh="http://schemas.microsoft.com/office/word/2020/wordml/sdtdatahash" xmlns:w16se="http://schemas.microsoft.com/office/word/2015/wordml/symex" xmlns:wpg="http://schemas.microsoft.com/office/word/2010/wordprocessingGroup" xmlns:wpi="http://schemas.microsoft.com/office/word/2010/wordprocessingInk" xmlns:wne="http://schemas.microsoft.com/office/word/2006/wordml" xmlns:wps="http://schemas.microsoft.com/office/word/2010/wordprocessingShape" mc:Ignorable="w14 w15 w16se w16cid w16 w16cex w16sdtdh wp14">
+<w:footnotes xmlns:wpc="http://schemas.microsoft.com/office/word/2010/wordprocessingCanvas" xmlns:cx="http://schemas.microsoft.com/office/drawing/2014/chartex" xmlns:cx1="http://schemas.microsoft.com/office/drawing/2015/9/8/chartex" xmlns:cx2="http://schemas.microsoft.com/office/drawing/2015/10/21/chartex" xmlns:cx3="http://schemas.microsoft.com/office/drawing/2016/5/9/chartex" xmlns:cx4="http://schemas.microsoft.com/office/drawing/2016/5/10/chartex" xmlns:cx5="http://schemas.microsoft.com/office/drawing/2016/5/11/chartex" xmlns:cx6="http://schemas.microsoft.com/office/drawing/2016/5/12/chartex" xmlns:cx7="http://schemas.microsoft.com/office/drawing/2016/5/13/chartex" xmlns:cx8="http://schemas.microsoft.com/office/drawing/2016/5/14/chartex" xmlns:mc="http://schemas.openxmlformats.org/markup-compatibility/2006" xmlns:aink="http://schemas.microsoft.com/office/drawing/2016/ink" xmlns:am3d="http://schemas.microsoft.com/office/drawing/2017/model3d" xmlns:o="urn:schemas-microsoft-com:office:office" xmlns:oel="http://schemas.microsoft.com/office/2019/extlst" xmlns:r="http://schemas.openxmlformats.org/officeDocument/2006/relationships" xmlns:m="http://schemas.openxmlformats.org/officeDocument/2006/math" xmlns:v="urn:schemas-microsoft-com:vml" xmlns:wp14="http://schemas.microsoft.com/office/word/2010/wordprocessingDrawing" xmlns:wp="http://schemas.openxmlformats.org/drawingml/2006/wordprocessingDrawing" xmlns:w10="urn:schemas-microsoft-com:office:word" xmlns:w="http://schemas.openxmlformats.org/wordprocessingml/2006/main" xmlns:w14="http://schemas.microsoft.com/office/word/2010/wordml" xmlns:w15="http://schemas.microsoft.com/office/word/2012/wordml" xmlns:w16cex="http://schemas.microsoft.com/office/word/2018/wordml/cex" xmlns:w16cid="http://schemas.microsoft.com/office/word/2016/wordml/cid" xmlns:w16="http://schemas.microsoft.com/office/word/2018/wordml" xmlns:w16sdtdh="http://schemas.microsoft.com/office/word/2020/wordml/sdtdatahash" xmlns:w16se="http://schemas.microsoft.com/office/word/2015/wordml/symex" xmlns:wpg="http://schemas.microsoft.com/office/word/2010/wordprocessingGroup" xmlns:wpi="http://schemas.microsoft.com/office/word/2010/wordprocessingInk" xmlns:wne="http://schemas.microsoft.com/office/word/2006/wordml" xmlns:wps="http://schemas.microsoft.com/office/word/2010/wordprocessingShape" mc:Ignorable="w14 w15 w16se w16cid w16 w16cex w16sdtdh wp14">
   <w:footnote w:type="separator" w:id="-1">
     <w:p>
       <w:pPr>
@@ -3085,7 +3028,7 @@
 </file>
 
 <file path=word/header1.xml><?xml version="1.0" encoding="utf-8"?>
-<w:hdr xmlns:wpc="http://schemas.microsoft.com/office/word/2010/wordprocessingCanvas" xmlns:cx="http://schemas.microsoft.com/office/drawing/2014/chartex" xmlns:cx1="http://schemas.microsoft.com/office/drawing/2015/9/8/chartex" xmlns:cx2="http://schemas.microsoft.com/office/drawing/2015/10/21/chartex" xmlns:cx3="http://schemas.microsoft.com/office/drawing/2016/5/9/chartex" xmlns:cx4="http://schemas.microsoft.com/office/drawing/2016/5/10/chartex" xmlns:cx5="http://schemas.microsoft.com/office/drawing/2016/5/11/chartex" xmlns:cx6="http://schemas.microsoft.com/office/drawing/2016/5/12/chartex" xmlns:cx7="http://schemas.microsoft.com/office/drawing/2016/5/13/chartex" xmlns:cx8="http://schemas.microsoft.com/office/drawing/2016/5/14/chartex" xmlns:mc="http://schemas.openxmlformats.org/markup-compatibility/2006" xmlns:aink="http://schemas.microsoft.com/office/drawing/2016/ink" xmlns:am3d="http://schemas.microsoft.com/office/drawing/2017/model3d" xmlns:o="urn:schemas-microsoft-com:office:office" xmlns:r="http://schemas.openxmlformats.org/officeDocument/2006/relationships" xmlns:m="http://schemas.openxmlformats.org/officeDocument/2006/math" xmlns:v="urn:schemas-microsoft-com:vml" xmlns:wp14="http://schemas.microsoft.com/office/word/2010/wordprocessingDrawing" xmlns:wp="http://schemas.openxmlformats.org/drawingml/2006/wordprocessingDrawing" xmlns:w10="urn:schemas-microsoft-com:office:word" xmlns:w="http://schemas.openxmlformats.org/wordprocessingml/2006/main" xmlns:w14="http://schemas.microsoft.com/office/word/2010/wordml" xmlns:w15="http://schemas.microsoft.com/office/word/2012/wordml" xmlns:w16cex="http://schemas.microsoft.com/office/word/2018/wordml/cex" xmlns:w16cid="http://schemas.microsoft.com/office/word/2016/wordml/cid" xmlns:w16="http://schemas.microsoft.com/office/word/2018/wordml" xmlns:w16sdtdh="http://schemas.microsoft.com/office/word/2020/wordml/sdtdatahash" xmlns:w16se="http://schemas.microsoft.com/office/word/2015/wordml/symex" xmlns:wpg="http://schemas.microsoft.com/office/word/2010/wordprocessingGroup" xmlns:wpi="http://schemas.microsoft.com/office/word/2010/wordprocessingInk" xmlns:wne="http://schemas.microsoft.com/office/word/2006/wordml" xmlns:wps="http://schemas.microsoft.com/office/word/2010/wordprocessingShape" mc:Ignorable="w14 w15 w16se w16cid w16 w16cex w16sdtdh wp14">
+<w:hdr xmlns:wpc="http://schemas.microsoft.com/office/word/2010/wordprocessingCanvas" xmlns:cx="http://schemas.microsoft.com/office/drawing/2014/chartex" xmlns:cx1="http://schemas.microsoft.com/office/drawing/2015/9/8/chartex" xmlns:cx2="http://schemas.microsoft.com/office/drawing/2015/10/21/chartex" xmlns:cx3="http://schemas.microsoft.com/office/drawing/2016/5/9/chartex" xmlns:cx4="http://schemas.microsoft.com/office/drawing/2016/5/10/chartex" xmlns:cx5="http://schemas.microsoft.com/office/drawing/2016/5/11/chartex" xmlns:cx6="http://schemas.microsoft.com/office/drawing/2016/5/12/chartex" xmlns:cx7="http://schemas.microsoft.com/office/drawing/2016/5/13/chartex" xmlns:cx8="http://schemas.microsoft.com/office/drawing/2016/5/14/chartex" xmlns:mc="http://schemas.openxmlformats.org/markup-compatibility/2006" xmlns:aink="http://schemas.microsoft.com/office/drawing/2016/ink" xmlns:am3d="http://schemas.microsoft.com/office/drawing/2017/model3d" xmlns:o="urn:schemas-microsoft-com:office:office" xmlns:oel="http://schemas.microsoft.com/office/2019/extlst" xmlns:r="http://schemas.openxmlformats.org/officeDocument/2006/relationships" xmlns:m="http://schemas.openxmlformats.org/officeDocument/2006/math" xmlns:v="urn:schemas-microsoft-com:vml" xmlns:wp14="http://schemas.microsoft.com/office/word/2010/wordprocessingDrawing" xmlns:wp="http://schemas.openxmlformats.org/drawingml/2006/wordprocessingDrawing" xmlns:w10="urn:schemas-microsoft-com:office:word" xmlns:w="http://schemas.openxmlformats.org/wordprocessingml/2006/main" xmlns:w14="http://schemas.microsoft.com/office/word/2010/wordml" xmlns:w15="http://schemas.microsoft.com/office/word/2012/wordml" xmlns:w16cex="http://schemas.microsoft.com/office/word/2018/wordml/cex" xmlns:w16cid="http://schemas.microsoft.com/office/word/2016/wordml/cid" xmlns:w16="http://schemas.microsoft.com/office/word/2018/wordml" xmlns:w16sdtdh="http://schemas.microsoft.com/office/word/2020/wordml/sdtdatahash" xmlns:w16se="http://schemas.microsoft.com/office/word/2015/wordml/symex" xmlns:wpg="http://schemas.microsoft.com/office/word/2010/wordprocessingGroup" xmlns:wpi="http://schemas.microsoft.com/office/word/2010/wordprocessingInk" xmlns:wne="http://schemas.microsoft.com/office/word/2006/wordml" xmlns:wps="http://schemas.microsoft.com/office/word/2010/wordprocessingShape" mc:Ignorable="w14 w15 w16se w16cid w16 w16cex w16sdtdh wp14">
   <w:p>
     <w:pPr>
       <w:pStyle w:val="En-tte"/>
@@ -3136,7 +3079,7 @@
 </file>
 
 <file path=word/numbering.xml><?xml version="1.0" encoding="utf-8"?>
-<w:numbering xmlns:wpc="http://schemas.microsoft.com/office/word/2010/wordprocessingCanvas" xmlns:cx="http://schemas.microsoft.com/office/drawing/2014/chartex" xmlns:cx1="http://schemas.microsoft.com/office/drawing/2015/9/8/chartex" xmlns:cx2="http://schemas.microsoft.com/office/drawing/2015/10/21/chartex" xmlns:cx3="http://schemas.microsoft.com/office/drawing/2016/5/9/chartex" xmlns:cx4="http://schemas.microsoft.com/office/drawing/2016/5/10/chartex" xmlns:cx5="http://schemas.microsoft.com/office/drawing/2016/5/11/chartex" xmlns:cx6="http://schemas.microsoft.com/office/drawing/2016/5/12/chartex" xmlns:cx7="http://schemas.microsoft.com/office/drawing/2016/5/13/chartex" xmlns:cx8="http://schemas.microsoft.com/office/drawing/2016/5/14/chartex" xmlns:mc="http://schemas.openxmlformats.org/markup-compatibility/2006" xmlns:aink="http://schemas.microsoft.com/office/drawing/2016/ink" xmlns:am3d="http://schemas.microsoft.com/office/drawing/2017/model3d" xmlns:o="urn:schemas-microsoft-com:office:office" xmlns:r="http://schemas.openxmlformats.org/officeDocument/2006/relationships" xmlns:m="http://schemas.openxmlformats.org/officeDocument/2006/math" xmlns:v="urn:schemas-microsoft-com:vml" xmlns:wp14="http://schemas.microsoft.com/office/word/2010/wordprocessingDrawing" xmlns:wp="http://schemas.openxmlformats.org/drawingml/2006/wordprocessingDrawing" xmlns:w10="urn:schemas-microsoft-com:office:word" xmlns:w="http://schemas.openxmlformats.org/wordprocessingml/2006/main" xmlns:w14="http://schemas.microsoft.com/office/word/2010/wordml" xmlns:w15="http://schemas.microsoft.com/office/word/2012/wordml" xmlns:w16cex="http://schemas.microsoft.com/office/word/2018/wordml/cex" xmlns:w16cid="http://schemas.microsoft.com/office/word/2016/wordml/cid" xmlns:w16="http://schemas.microsoft.com/office/word/2018/wordml" xmlns:w16sdtdh="http://schemas.microsoft.com/office/word/2020/wordml/sdtdatahash" xmlns:w16se="http://schemas.microsoft.com/office/word/2015/wordml/symex" xmlns:wpg="http://schemas.microsoft.com/office/word/2010/wordprocessingGroup" xmlns:wpi="http://schemas.microsoft.com/office/word/2010/wordprocessingInk" xmlns:wne="http://schemas.microsoft.com/office/word/2006/wordml" xmlns:wps="http://schemas.microsoft.com/office/word/2010/wordprocessingShape" mc:Ignorable="w14 w15 w16se w16cid w16 w16cex w16sdtdh wp14">
+<w:numbering xmlns:wpc="http://schemas.microsoft.com/office/word/2010/wordprocessingCanvas" xmlns:cx="http://schemas.microsoft.com/office/drawing/2014/chartex" xmlns:cx1="http://schemas.microsoft.com/office/drawing/2015/9/8/chartex" xmlns:cx2="http://schemas.microsoft.com/office/drawing/2015/10/21/chartex" xmlns:cx3="http://schemas.microsoft.com/office/drawing/2016/5/9/chartex" xmlns:cx4="http://schemas.microsoft.com/office/drawing/2016/5/10/chartex" xmlns:cx5="http://schemas.microsoft.com/office/drawing/2016/5/11/chartex" xmlns:cx6="http://schemas.microsoft.com/office/drawing/2016/5/12/chartex" xmlns:cx7="http://schemas.microsoft.com/office/drawing/2016/5/13/chartex" xmlns:cx8="http://schemas.microsoft.com/office/drawing/2016/5/14/chartex" xmlns:mc="http://schemas.openxmlformats.org/markup-compatibility/2006" xmlns:aink="http://schemas.microsoft.com/office/drawing/2016/ink" xmlns:am3d="http://schemas.microsoft.com/office/drawing/2017/model3d" xmlns:o="urn:schemas-microsoft-com:office:office" xmlns:oel="http://schemas.microsoft.com/office/2019/extlst" xmlns:r="http://schemas.openxmlformats.org/officeDocument/2006/relationships" xmlns:m="http://schemas.openxmlformats.org/officeDocument/2006/math" xmlns:v="urn:schemas-microsoft-com:vml" xmlns:wp14="http://schemas.microsoft.com/office/word/2010/wordprocessingDrawing" xmlns:wp="http://schemas.openxmlformats.org/drawingml/2006/wordprocessingDrawing" xmlns:w10="urn:schemas-microsoft-com:office:word" xmlns:w="http://schemas.openxmlformats.org/wordprocessingml/2006/main" xmlns:w14="http://schemas.microsoft.com/office/word/2010/wordml" xmlns:w15="http://schemas.microsoft.com/office/word/2012/wordml" xmlns:w16cex="http://schemas.microsoft.com/office/word/2018/wordml/cex" xmlns:w16cid="http://schemas.microsoft.com/office/word/2016/wordml/cid" xmlns:w16="http://schemas.microsoft.com/office/word/2018/wordml" xmlns:w16sdtdh="http://schemas.microsoft.com/office/word/2020/wordml/sdtdatahash" xmlns:w16se="http://schemas.microsoft.com/office/word/2015/wordml/symex" xmlns:wpg="http://schemas.microsoft.com/office/word/2010/wordprocessingGroup" xmlns:wpi="http://schemas.microsoft.com/office/word/2010/wordprocessingInk" xmlns:wne="http://schemas.microsoft.com/office/word/2006/wordml" xmlns:wps="http://schemas.microsoft.com/office/word/2010/wordprocessingShape" mc:Ignorable="w14 w15 w16se w16cid w16 w16cex w16sdtdh wp14">
   <w:abstractNum w:abstractNumId="0" w15:restartNumberingAfterBreak="0">
     <w:nsid w:val="03422D41"/>
     <w:multiLevelType w:val="multilevel"/>

</xml_diff>